<commit_message>
Continuation of report and strategies
</commit_message>
<xml_diff>
--- a/CA3StrategicThinking.docx
+++ b/CA3StrategicThinking.docx
@@ -6284,12 +6284,12 @@
           <wp:inline distB="114300" distT="114300" distL="114300" distR="114300">
             <wp:extent cx="5943600" cy="3543300"/>
             <wp:effectExtent b="0" l="0" r="0" t="0"/>
-            <wp:docPr id="5" name="image7.png"/>
+            <wp:docPr id="5" name="image5.png"/>
             <a:graphic>
               <a:graphicData uri="http://schemas.openxmlformats.org/drawingml/2006/picture">
                 <pic:pic>
                   <pic:nvPicPr>
-                    <pic:cNvPr id="0" name="image7.png"/>
+                    <pic:cNvPr id="0" name="image5.png"/>
                     <pic:cNvPicPr preferRelativeResize="0"/>
                   </pic:nvPicPr>
                   <pic:blipFill>
@@ -6360,12 +6360,12 @@
           <wp:inline distB="114300" distT="114300" distL="114300" distR="114300">
             <wp:extent cx="5943600" cy="3568700"/>
             <wp:effectExtent b="0" l="0" r="0" t="0"/>
-            <wp:docPr id="1" name="image5.png"/>
+            <wp:docPr id="1" name="image4.png"/>
             <a:graphic>
               <a:graphicData uri="http://schemas.openxmlformats.org/drawingml/2006/picture">
                 <pic:pic>
                   <pic:nvPicPr>
-                    <pic:cNvPr id="0" name="image5.png"/>
+                    <pic:cNvPr id="0" name="image4.png"/>
                     <pic:cNvPicPr preferRelativeResize="0"/>
                   </pic:nvPicPr>
                   <pic:blipFill>
@@ -6513,12 +6513,12 @@
           <wp:inline distB="114300" distT="114300" distL="114300" distR="114300">
             <wp:extent cx="5943600" cy="3556000"/>
             <wp:effectExtent b="0" l="0" r="0" t="0"/>
-            <wp:docPr id="2" name="image4.png"/>
+            <wp:docPr id="2" name="image7.png"/>
             <a:graphic>
               <a:graphicData uri="http://schemas.openxmlformats.org/drawingml/2006/picture">
                 <pic:pic>
                   <pic:nvPicPr>
-                    <pic:cNvPr id="0" name="image4.png"/>
+                    <pic:cNvPr id="0" name="image7.png"/>
                     <pic:cNvPicPr preferRelativeResize="0"/>
                   </pic:nvPicPr>
                   <pic:blipFill>
@@ -6864,22 +6864,176 @@
     </w:p>
     <w:p>
       <w:pPr>
-        <w:spacing w:after="240" w:before="240" w:lineRule="auto"/>
-        <w:rPr/>
-      </w:pPr>
-      <w:r>
-        <w:rPr>
-          <w:rtl w:val="0"/>
-        </w:rPr>
-      </w:r>
-    </w:p>
-    <w:p>
-      <w:pPr>
         <w:pStyle w:val="Heading1"/>
-        <w:rPr/>
-      </w:pPr>
-      <w:bookmarkStart w:colFirst="0" w:colLast="0" w:name="_a5bbqw37mw1m" w:id="47"/>
+        <w:spacing w:after="240" w:before="240" w:lineRule="auto"/>
+        <w:rPr/>
+      </w:pPr>
+      <w:bookmarkStart w:colFirst="0" w:colLast="0" w:name="_cvwc8cmsnzrn" w:id="47"/>
       <w:bookmarkEnd w:id="47"/>
+      <w:r>
+        <w:rPr>
+          <w:rtl w:val="0"/>
+        </w:rPr>
+        <w:t xml:space="preserve">Housing Market Challenges</w:t>
+      </w:r>
+    </w:p>
+    <w:p>
+      <w:pPr>
+        <w:spacing w:after="240" w:before="240" w:lineRule="auto"/>
+        <w:rPr/>
+      </w:pPr>
+      <w:r>
+        <w:rPr>
+          <w:rtl w:val="0"/>
+        </w:rPr>
+        <w:t xml:space="preserve">The Irish housing crisis presents complex challenges that have for now affected the entire nation for years. Some of those challenges can be listed as:</w:t>
+      </w:r>
+    </w:p>
+    <w:p>
+      <w:pPr>
+        <w:spacing w:after="240" w:before="240" w:lineRule="auto"/>
+        <w:rPr>
+          <w:b w:val="1"/>
+          <w:color w:val="000000"/>
+          <w:sz w:val="26"/>
+          <w:szCs w:val="26"/>
+        </w:rPr>
+      </w:pPr>
+      <w:r>
+        <w:rPr>
+          <w:b w:val="1"/>
+          <w:color w:val="000000"/>
+          <w:sz w:val="26"/>
+          <w:szCs w:val="26"/>
+          <w:rtl w:val="0"/>
+        </w:rPr>
+        <w:t xml:space="preserve">Demand-Supply Imbalance</w:t>
+      </w:r>
+    </w:p>
+    <w:p>
+      <w:pPr>
+        <w:spacing w:after="240" w:before="240" w:lineRule="auto"/>
+        <w:rPr/>
+      </w:pPr>
+      <w:r>
+        <w:rPr>
+          <w:rtl w:val="0"/>
+        </w:rPr>
+        <w:t xml:space="preserve">Ireland is experiencing a significant imbalance between housing demand and supply. Due to population growth,immigration, and the presence of multinational companies, demand for houses have been intensified. In the meantime, supply has been constrained by underinvestment, complex planning processes, high construction costs, and a fragmented construction sector.</w:t>
+      </w:r>
+    </w:p>
+    <w:p>
+      <w:pPr>
+        <w:spacing w:after="240" w:before="240" w:lineRule="auto"/>
+        <w:rPr/>
+      </w:pPr>
+      <w:r>
+        <w:rPr>
+          <w:rtl w:val="0"/>
+        </w:rPr>
+        <w:t xml:space="preserve">While the government has created several programs in order to also push new constructions forward, it hasn’t been able to keep its promises to deliver the amount of houses, which should be around 50.000 per year.</w:t>
+      </w:r>
+    </w:p>
+    <w:p>
+      <w:pPr>
+        <w:pStyle w:val="Heading3"/>
+        <w:keepNext w:val="0"/>
+        <w:keepLines w:val="0"/>
+        <w:spacing w:after="80" w:before="280" w:lineRule="auto"/>
+        <w:jc w:val="left"/>
+        <w:rPr>
+          <w:b w:val="1"/>
+          <w:color w:val="000000"/>
+          <w:sz w:val="26"/>
+          <w:szCs w:val="26"/>
+        </w:rPr>
+      </w:pPr>
+      <w:bookmarkStart w:colFirst="0" w:colLast="0" w:name="_16f5jz93tkjq" w:id="48"/>
+      <w:bookmarkEnd w:id="48"/>
+      <w:r>
+        <w:rPr>
+          <w:b w:val="1"/>
+          <w:color w:val="000000"/>
+          <w:sz w:val="26"/>
+          <w:szCs w:val="26"/>
+          <w:rtl w:val="0"/>
+        </w:rPr>
+        <w:t xml:space="preserve">Affordability Crisis</w:t>
+      </w:r>
+    </w:p>
+    <w:p>
+      <w:pPr>
+        <w:spacing w:after="240" w:before="240" w:lineRule="auto"/>
+        <w:rPr/>
+      </w:pPr>
+      <w:r>
+        <w:rPr>
+          <w:rtl w:val="0"/>
+        </w:rPr>
+        <w:t xml:space="preserve">Housing costs have risen dramatically, with the Daft.ie House Price Report showing an average national increase of 11.6% in early 2025. This severe escalation has made homeownership increasingly unattainable for young adults and people with lower income. According to the Labour Party (2024), 68% of young adults aged 25-29 in Ireland still live with their parents due to the housing crisis</w:t>
+      </w:r>
+    </w:p>
+    <w:p>
+      <w:pPr>
+        <w:spacing w:after="240" w:before="240" w:lineRule="auto"/>
+        <w:rPr>
+          <w:b w:val="1"/>
+          <w:color w:val="000000"/>
+          <w:sz w:val="26"/>
+          <w:szCs w:val="26"/>
+        </w:rPr>
+      </w:pPr>
+      <w:r>
+        <w:rPr>
+          <w:b w:val="1"/>
+          <w:color w:val="000000"/>
+          <w:sz w:val="26"/>
+          <w:szCs w:val="26"/>
+          <w:rtl w:val="0"/>
+        </w:rPr>
+        <w:t xml:space="preserve">Rising Homelessness</w:t>
+      </w:r>
+    </w:p>
+    <w:p>
+      <w:pPr>
+        <w:spacing w:after="240" w:before="240" w:lineRule="auto"/>
+        <w:rPr/>
+      </w:pPr>
+      <w:r>
+        <w:rPr>
+          <w:rtl w:val="0"/>
+        </w:rPr>
+        <w:t xml:space="preserve">The escalating housing crisis has led to record levels of homelessness, with over 15,000 individuals affected. Even more concerning is the "hidden homelessness" of people couch surfing or living in overcrowded accommodations who aren't counted in official statistics. As an immigrant myself, I’m aware of situations where there’s been a around 30 people living in the same house.</w:t>
+      </w:r>
+    </w:p>
+    <w:p>
+      <w:pPr>
+        <w:rPr/>
+      </w:pPr>
+      <w:r>
+        <w:rPr>
+          <w:rtl w:val="0"/>
+        </w:rPr>
+      </w:r>
+    </w:p>
+    <w:p>
+      <w:pPr>
+        <w:spacing w:after="240" w:before="240" w:lineRule="auto"/>
+        <w:rPr/>
+      </w:pPr>
+      <w:r>
+        <w:rPr>
+          <w:rtl w:val="0"/>
+        </w:rPr>
+      </w:r>
+    </w:p>
+    <w:p>
+      <w:pPr>
+        <w:pStyle w:val="Heading1"/>
+        <w:rPr/>
+      </w:pPr>
+      <w:bookmarkStart w:colFirst="0" w:colLast="0" w:name="_a5bbqw37mw1m" w:id="49"/>
+      <w:bookmarkEnd w:id="49"/>
       <w:r>
         <w:rPr>
           <w:rtl w:val="0"/>
@@ -6922,8 +7076,8 @@
           <w:szCs w:val="34"/>
         </w:rPr>
       </w:pPr>
-      <w:bookmarkStart w:colFirst="0" w:colLast="0" w:name="_86pewvlojpd1" w:id="48"/>
-      <w:bookmarkEnd w:id="48"/>
+      <w:bookmarkStart w:colFirst="0" w:colLast="0" w:name="_86pewvlojpd1" w:id="50"/>
+      <w:bookmarkEnd w:id="50"/>
       <w:r>
         <w:rPr>
           <w:b w:val="1"/>
@@ -7358,6 +7512,131 @@
         <w:spacing w:after="240" w:before="240" w:lineRule="auto"/>
         <w:rPr/>
       </w:pPr>
+      <w:hyperlink r:id="rId31">
+        <w:r>
+          <w:rPr>
+            <w:color w:val="1155cc"/>
+            <w:u w:val="single"/>
+            <w:rtl w:val="0"/>
+          </w:rPr>
+          <w:t xml:space="preserve">https://www.irishtimes.com/ireland/housing-planning/2024/02/24/fact-checking-housing-promises-can-the-state-deliver-50000-new-homes-a-year-and-if-so-how/</w:t>
+        </w:r>
+      </w:hyperlink>
+      <w:r>
+        <w:rPr>
+          <w:rtl w:val="0"/>
+        </w:rPr>
+        <w:t xml:space="preserve"> </w:t>
+      </w:r>
+    </w:p>
+    <w:p>
+      <w:pPr>
+        <w:spacing w:after="240" w:before="240" w:lineRule="auto"/>
+        <w:rPr/>
+      </w:pPr>
+      <w:hyperlink r:id="rId32">
+        <w:r>
+          <w:rPr>
+            <w:color w:val="1155cc"/>
+            <w:u w:val="single"/>
+            <w:rtl w:val="0"/>
+          </w:rPr>
+          <w:t xml:space="preserve">https://www.bignewsnetwork.com/news/274747857/ireland-cabinet-calls-target-50000-homes</w:t>
+        </w:r>
+      </w:hyperlink>
+      <w:r>
+        <w:rPr>
+          <w:rtl w:val="0"/>
+        </w:rPr>
+        <w:t xml:space="preserve"> </w:t>
+      </w:r>
+    </w:p>
+    <w:p>
+      <w:pPr>
+        <w:spacing w:after="240" w:before="240" w:lineRule="auto"/>
+        <w:rPr/>
+      </w:pPr>
+      <w:hyperlink r:id="rId33">
+        <w:r>
+          <w:rPr>
+            <w:color w:val="1155cc"/>
+            <w:u w:val="single"/>
+            <w:rtl w:val="0"/>
+          </w:rPr>
+          <w:t xml:space="preserve">https://ww1.daft.ie/report?d_rd=1</w:t>
+        </w:r>
+      </w:hyperlink>
+      <w:r>
+        <w:rPr>
+          <w:rtl w:val="0"/>
+        </w:rPr>
+        <w:t xml:space="preserve"> </w:t>
+      </w:r>
+    </w:p>
+    <w:p>
+      <w:pPr>
+        <w:spacing w:after="240" w:before="240" w:lineRule="auto"/>
+        <w:rPr/>
+      </w:pPr>
+      <w:hyperlink r:id="rId34">
+        <w:r>
+          <w:rPr>
+            <w:color w:val="1155cc"/>
+            <w:u w:val="single"/>
+            <w:rtl w:val="0"/>
+          </w:rPr>
+          <w:t xml:space="preserve">https://labour.ie/news/2024/03/19/government-failure-68-of-young-adults-still-live-with-parents/#:~:text=Labour's%20Senator%20Annie%20Hoey%20has,young%20adults%20across%20the%20nation</w:t>
+        </w:r>
+      </w:hyperlink>
+      <w:r>
+        <w:rPr>
+          <w:rtl w:val="0"/>
+        </w:rPr>
+      </w:r>
+    </w:p>
+    <w:p>
+      <w:pPr>
+        <w:spacing w:after="240" w:before="240" w:lineRule="auto"/>
+        <w:rPr/>
+      </w:pPr>
+      <w:hyperlink r:id="rId35">
+        <w:r>
+          <w:rPr>
+            <w:color w:val="1155cc"/>
+            <w:u w:val="single"/>
+            <w:rtl w:val="0"/>
+          </w:rPr>
+          <w:t xml:space="preserve">https://oecdecoscope.blog/2025/02/12/ireland-boosting-housing-supply-to-raise-living-standards-and-preserve-competitiveness/</w:t>
+        </w:r>
+      </w:hyperlink>
+      <w:r>
+        <w:rPr>
+          <w:rtl w:val="0"/>
+        </w:rPr>
+        <w:t xml:space="preserve"> </w:t>
+      </w:r>
+    </w:p>
+    <w:p>
+      <w:pPr>
+        <w:spacing w:after="240" w:before="240" w:lineRule="auto"/>
+        <w:rPr/>
+      </w:pPr>
+      <w:hyperlink r:id="rId36">
+        <w:r>
+          <w:rPr>
+            <w:color w:val="1155cc"/>
+            <w:u w:val="single"/>
+            <w:rtl w:val="0"/>
+          </w:rPr>
+          <w:t xml:space="preserve">https://mises.org/mises-wire/ireland-and-housing-crisis</w:t>
+        </w:r>
+      </w:hyperlink>
+      <w:r>
+        <w:rPr>
+          <w:rtl w:val="0"/>
+        </w:rPr>
+        <w:t xml:space="preserve"> </w:t>
+      </w:r>
       <w:r>
         <w:rPr>
           <w:rtl w:val="0"/>

</xml_diff>